<commit_message>
Aggiunta descrizione di WC_Weight
Signed-off-by: Saccardo Daniel <dsaccardo@chilesotti.it>
</commit_message>
<xml_diff>
--- a/descrizione programma.docx
+++ b/descrizione programma.docx
@@ -181,17 +181,25 @@
           <w:b/>
           <w:color w:val="FF0000"/>
           <w:sz w:val="32"/>
-          <w:lang w:val="en-GB"/>
-        </w:rPr>
-      </w:pPr>
+        </w:rPr>
+      </w:pPr>
+      <w:proofErr w:type="spellStart"/>
       <w:r>
         <w:rPr>
           <w:b/>
           <w:color w:val="FF0000"/>
           <w:sz w:val="32"/>
-          <w:lang w:val="en-GB"/>
-        </w:rPr>
-        <w:t>Ladder:</w:t>
+        </w:rPr>
+        <w:t>Ladder</w:t>
+      </w:r>
+      <w:proofErr w:type="spellEnd"/>
+      <w:r>
+        <w:rPr>
+          <w:b/>
+          <w:color w:val="FF0000"/>
+          <w:sz w:val="32"/>
+        </w:rPr>
+        <w:t>:</w:t>
       </w:r>
     </w:p>
     <w:p>
@@ -223,7 +231,13 @@
         <w:jc w:val="both"/>
       </w:pPr>
       <w:r>
-        <w:t xml:space="preserve">All’interno si possono trovare 2 blocchi funzione, </w:t>
+        <w:t>All’interno si possono trovare 2 funzion</w:t>
+      </w:r>
+      <w:r>
+        <w:t>i</w:t>
+      </w:r>
+      <w:r>
+        <w:t xml:space="preserve">, </w:t>
       </w:r>
       <w:proofErr w:type="spellStart"/>
       <w:r>
@@ -368,7 +382,13 @@
               <w:rPr>
                 <w:rFonts w:ascii="Cambria Math" w:eastAsiaTheme="minorEastAsia" w:hAnsi="Cambria Math"/>
               </w:rPr>
-              <m:t>2h</m:t>
+              <m:t>2</m:t>
+            </m:r>
+            <m:r>
+              <w:rPr>
+                <w:rFonts w:ascii="Cambria Math" w:eastAsiaTheme="minorEastAsia" w:hAnsi="Cambria Math"/>
+              </w:rPr>
+              <m:t>h</m:t>
             </m:r>
             <m:rad>
               <m:radPr>
@@ -435,6 +455,92 @@
           <w:sz w:val="32"/>
         </w:rPr>
       </w:pPr>
+    </w:p>
+    <w:p>
+      <w:pPr>
+        <w:jc w:val="both"/>
+        <w:rPr>
+          <w:b/>
+          <w:sz w:val="28"/>
+        </w:rPr>
+      </w:pPr>
+      <w:proofErr w:type="spellStart"/>
+      <w:r>
+        <w:rPr>
+          <w:b/>
+          <w:sz w:val="28"/>
+        </w:rPr>
+        <w:t>WC_Weight</w:t>
+      </w:r>
+      <w:proofErr w:type="spellEnd"/>
+      <w:r>
+        <w:rPr>
+          <w:b/>
+          <w:sz w:val="28"/>
+        </w:rPr>
+        <w:t>:</w:t>
+      </w:r>
+    </w:p>
+    <w:p>
+      <w:pPr>
+        <w:jc w:val="both"/>
+      </w:pPr>
+      <w:r>
+        <w:t>Non potendo, nell’ambiente simulato, disporre di un dispositivo che pesasse la tramoggia di scarico prima che svuotasse il suo contenuto, è stato deciso di predisporre ugualmente il necessario per l’utilizzo di un dispositivo esterno il “</w:t>
+      </w:r>
+      <w:proofErr w:type="spellStart"/>
+      <w:r>
+        <w:t>Load</w:t>
+      </w:r>
+      <w:proofErr w:type="spellEnd"/>
+      <w:r>
+        <w:t xml:space="preserve"> </w:t>
+      </w:r>
+      <w:proofErr w:type="spellStart"/>
+      <w:r>
+        <w:t>Cell</w:t>
+      </w:r>
+      <w:proofErr w:type="spellEnd"/>
+      <w:r>
+        <w:t xml:space="preserve"> Input </w:t>
+      </w:r>
+      <w:proofErr w:type="spellStart"/>
+      <w:r>
+        <w:t>Unit</w:t>
+      </w:r>
+      <w:proofErr w:type="spellEnd"/>
+      <w:r>
+        <w:t>” o “NX-RS1201” nell’area “</w:t>
+      </w:r>
+      <w:proofErr w:type="spellStart"/>
+      <w:r>
+        <w:t>Rack</w:t>
+      </w:r>
+      <w:proofErr w:type="spellEnd"/>
+      <w:r>
+        <w:t xml:space="preserve"> CPU” e di creare “</w:t>
+      </w:r>
+      <w:proofErr w:type="spellStart"/>
+      <w:r>
+        <w:t>WC_Weight</w:t>
+      </w:r>
+      <w:proofErr w:type="spellEnd"/>
+      <w:r>
+        <w:t xml:space="preserve">” che ci aiutasse nell’ambiente simulato ad ottenere un peso relativo. La funzione in se è molto semplice, prende in ingresso il livello di riempimento della tramoggia e se è 0 restituisce 0 (Questa condizione è stata </w:t>
+      </w:r>
+      <w:r>
+        <w:lastRenderedPageBreak/>
+        <w:t xml:space="preserve">messa per assicurare l’azzeramento) se invece è diverso da 0, il valore restituito sarà il livello moltiplicato per la costante 0.03 (cosicché a livello massimo, cioè 100, si avrà un peso di 3 Kg che è il peso massimo </w:t>
+      </w:r>
+      <w:r>
+        <w:t xml:space="preserve">che è stato </w:t>
+      </w:r>
+      <w:r>
+        <w:t>considerato per le latte</w:t>
+      </w:r>
+      <w:r>
+        <w:t xml:space="preserve"> di questo programma</w:t>
+      </w:r>
     </w:p>
     <w:p>
       <w:pPr>
@@ -730,11 +836,12 @@
   <w:style w:type="paragraph" w:default="1" w:styleId="Normale">
     <w:name w:val="Normal"/>
     <w:qFormat/>
-    <w:rsid w:val="00EC1452"/>
+    <w:rsid w:val="00F276AE"/>
   </w:style>
   <w:style w:type="character" w:default="1" w:styleId="Carpredefinitoparagrafo">
     <w:name w:val="Default Paragraph Font"/>
     <w:uiPriority w:val="1"/>
+    <w:semiHidden/>
     <w:unhideWhenUsed/>
   </w:style>
   <w:style w:type="table" w:default="1" w:styleId="Tabellanormale">

</xml_diff>

<commit_message>
Aggiunte info e modificato stile
Signed-off-by: Saccardo Daniel <dsaccardo@chilesotti.it>
</commit_message>
<xml_diff>
--- a/descrizione programma.docx
+++ b/descrizione programma.docx
@@ -259,17 +259,226 @@
     <w:p>
       <w:pPr>
         <w:jc w:val="both"/>
+      </w:pPr>
+      <w:r>
+        <w:t>L’intero funzionamento del programma è basato su un’esecuzione a stadi una volta premuto SB0 (Inizio ciclo):</w:t>
+      </w:r>
+    </w:p>
+    <w:p>
+      <w:pPr>
+        <w:jc w:val="center"/>
+      </w:pPr>
+      <w:r>
+        <w:rPr>
+          <w:noProof/>
+          <w:lang w:eastAsia="it-IT"/>
+        </w:rPr>
+        <w:pict>
+          <v:shapetype id="_x0000_t67" coordsize="21600,21600" o:spt="67" adj="16200,5400" path="m0@0l@1@0@1,0@2,0@2@0,21600@0,10800,21600xe">
+            <v:stroke joinstyle="miter"/>
+            <v:formulas>
+              <v:f eqn="val #0"/>
+              <v:f eqn="val #1"/>
+              <v:f eqn="sum height 0 #1"/>
+              <v:f eqn="sum 10800 0 #1"/>
+              <v:f eqn="sum width 0 #0"/>
+              <v:f eqn="prod @4 @3 10800"/>
+              <v:f eqn="sum width 0 @5"/>
+            </v:formulas>
+            <v:path o:connecttype="custom" o:connectlocs="10800,0;0,@0;10800,21600;21600,@0" o:connectangles="270,180,90,0" textboxrect="@1,0,@2,@6"/>
+            <v:handles>
+              <v:h position="#1,#0" xrange="0,10800" yrange="0,21600"/>
+            </v:handles>
+          </v:shapetype>
+          <v:shape id="_x0000_s1026" type="#_x0000_t67" style="position:absolute;left:0;text-align:left;margin-left:231.85pt;margin-top:13.9pt;width:15.2pt;height:14.65pt;z-index:251658240" adj="10892,7958">
+            <v:textbox style="layout-flow:vertical-ideographic"/>
+          </v:shape>
+        </w:pict>
+      </w:r>
+      <w:r>
+        <w:t xml:space="preserve">START </w:t>
+      </w:r>
+    </w:p>
+    <w:p>
+      <w:pPr>
+        <w:jc w:val="center"/>
+      </w:pPr>
+      <w:r>
+        <w:rPr>
+          <w:noProof/>
+          <w:lang w:eastAsia="it-IT"/>
+        </w:rPr>
+        <w:pict>
+          <v:shapetype id="_x0000_t32" coordsize="21600,21600" o:spt="32" o:oned="t" path="m,l21600,21600e" filled="f">
+            <v:path arrowok="t" fillok="f" o:connecttype="none"/>
+            <o:lock v:ext="edit" shapetype="t"/>
+          </v:shapetype>
+          <v:shape id="_x0000_s1042" type="#_x0000_t32" style="position:absolute;left:0;text-align:left;margin-left:238.8pt;margin-top:29.95pt;width:0;height:11.15pt;z-index:251673600" o:connectortype="straight">
+            <v:stroke endarrow="block"/>
+          </v:shape>
+        </w:pict>
+      </w:r>
+      <w:r>
+        <w:t>Movimento Nastro KM1 fino a che BBIL (sensore di presenza sulla pedana per il riempimento) non rileva la latta</w:t>
+      </w:r>
+    </w:p>
+    <w:p>
+      <w:pPr>
+        <w:jc w:val="center"/>
+      </w:pPr>
+      <w:r>
+        <w:rPr>
+          <w:noProof/>
+          <w:lang w:eastAsia="it-IT"/>
+        </w:rPr>
+        <w:pict>
+          <v:shape id="_x0000_s1045" type="#_x0000_t32" style="position:absolute;left:0;text-align:left;margin-left:238.8pt;margin-top:17.5pt;width:0;height:33.1pt;z-index:251674624" o:connectortype="straight">
+            <v:stroke endarrow="block"/>
+          </v:shape>
+        </w:pict>
+      </w:r>
+      <w:r>
+        <w:t xml:space="preserve">Inserimento Base, Rosso, Verde, Blu </w:t>
+      </w:r>
+    </w:p>
+    <w:p>
+      <w:pPr>
+        <w:ind w:left="4248" w:firstLine="708"/>
+        <w:jc w:val="both"/>
+      </w:pPr>
+      <w:r>
+        <w:t>10s di pausa</w:t>
+      </w:r>
+    </w:p>
+    <w:p>
+      <w:pPr>
+        <w:jc w:val="center"/>
+      </w:pPr>
+      <w:r>
+        <w:rPr>
+          <w:noProof/>
+          <w:lang w:eastAsia="it-IT"/>
+        </w:rPr>
+        <w:pict>
+          <v:shape id="_x0000_s1032" type="#_x0000_t32" style="position:absolute;left:0;text-align:left;margin-left:238.9pt;margin-top:14.35pt;width:0;height:33.1pt;z-index:251664384" o:connectortype="straight">
+            <v:stroke endarrow="block"/>
+          </v:shape>
+        </w:pict>
+      </w:r>
+      <w:r>
+        <w:t xml:space="preserve">Svuotamento Tramoggia </w:t>
+      </w:r>
+    </w:p>
+    <w:p>
+      <w:pPr>
+        <w:jc w:val="both"/>
+      </w:pPr>
+      <w:r>
+        <w:t xml:space="preserve"> </w:t>
+      </w:r>
+      <w:r>
+        <w:tab/>
+      </w:r>
+      <w:r>
+        <w:tab/>
+      </w:r>
+      <w:r>
+        <w:tab/>
+      </w:r>
+      <w:r>
+        <w:tab/>
+      </w:r>
+      <w:r>
+        <w:tab/>
+      </w:r>
+      <w:r>
+        <w:tab/>
+      </w:r>
+      <w:r>
+        <w:tab/>
+      </w:r>
+      <w:r>
+        <w:t xml:space="preserve">10s di pausa </w:t>
+      </w:r>
+    </w:p>
+    <w:p>
+      <w:pPr>
+        <w:jc w:val="center"/>
+      </w:pPr>
+      <w:r>
+        <w:rPr>
+          <w:noProof/>
+          <w:lang w:eastAsia="it-IT"/>
+        </w:rPr>
+        <w:pict>
+          <v:shape id="_x0000_s1033" type="#_x0000_t32" style="position:absolute;left:0;text-align:left;margin-left:238.8pt;margin-top:11.95pt;width:.1pt;height:16.4pt;flip:x;z-index:251665408" o:connectortype="straight">
+            <v:stroke endarrow="block"/>
+          </v:shape>
+        </w:pict>
+      </w:r>
+      <w:r>
+        <w:t xml:space="preserve"> Attivazione di YVC </w:t>
+      </w:r>
+    </w:p>
+    <w:p>
+      <w:pPr>
+        <w:jc w:val="center"/>
+      </w:pPr>
+      <w:r>
+        <w:rPr>
+          <w:noProof/>
+          <w:lang w:eastAsia="it-IT"/>
+        </w:rPr>
+        <w:pict>
+          <v:shape id="_x0000_s1047" type="#_x0000_t67" style="position:absolute;left:0;text-align:left;margin-left:233.65pt;margin-top:28.3pt;width:15.2pt;height:15pt;z-index:251676672" adj="10892,7958">
+            <v:textbox style="layout-flow:vertical-ideographic"/>
+          </v:shape>
+        </w:pict>
+      </w:r>
+      <w:r>
+        <w:t xml:space="preserve">Movimento Nastro KM2 fino a che BCOP (sensore di presenza sulla pedana per la </w:t>
+      </w:r>
+      <w:proofErr w:type="spellStart"/>
+      <w:r>
+        <w:t>coperchiatrice</w:t>
+      </w:r>
+      <w:proofErr w:type="spellEnd"/>
+      <w:r>
+        <w:t xml:space="preserve">) non rileva la latta </w:t>
+      </w:r>
+    </w:p>
+    <w:p>
+      <w:pPr>
+        <w:jc w:val="center"/>
+      </w:pPr>
+      <w:r>
+        <w:t xml:space="preserve"> END</w:t>
+      </w:r>
+    </w:p>
+    <w:p>
+      <w:pPr>
+        <w:jc w:val="both"/>
         <w:rPr>
           <w:b/>
           <w:sz w:val="28"/>
         </w:rPr>
       </w:pPr>
-      <w:proofErr w:type="spellStart"/>
-      <w:r>
+    </w:p>
+    <w:p>
+      <w:pPr>
+        <w:jc w:val="both"/>
         <w:rPr>
           <w:b/>
           <w:sz w:val="28"/>
         </w:rPr>
+      </w:pPr>
+      <w:proofErr w:type="spellStart"/>
+      <w:r>
+        <w:rPr>
+          <w:b/>
+          <w:sz w:val="28"/>
+        </w:rPr>
+        <w:lastRenderedPageBreak/>
         <w:t>CalcolaTempo</w:t>
       </w:r>
       <w:proofErr w:type="spellEnd"/>
@@ -453,68 +662,30 @@
       <w:pPr>
         <w:jc w:val="both"/>
         <w:rPr>
+          <w:b/>
+          <w:sz w:val="28"/>
+          <w:lang w:val="en-GB"/>
+        </w:rPr>
+      </w:pPr>
+      <w:proofErr w:type="spellStart"/>
+      <w:r>
+        <w:rPr>
           <w:rFonts w:eastAsiaTheme="minorEastAsia"/>
           <w:b/>
           <w:sz w:val="28"/>
-        </w:rPr>
-      </w:pPr>
-    </w:p>
-    <w:p>
-      <w:pPr>
-        <w:jc w:val="both"/>
+          <w:lang w:val="en-GB"/>
+        </w:rPr>
+        <w:t>Codice</w:t>
+      </w:r>
+      <w:proofErr w:type="spellEnd"/>
+      <w:r>
         <w:rPr>
           <w:rFonts w:eastAsiaTheme="minorEastAsia"/>
           <w:b/>
           <w:sz w:val="28"/>
-        </w:rPr>
-      </w:pPr>
-    </w:p>
-    <w:p>
-      <w:pPr>
-        <w:jc w:val="both"/>
-        <w:rPr>
-          <w:rFonts w:eastAsiaTheme="minorEastAsia"/>
-          <w:b/>
-          <w:sz w:val="28"/>
-        </w:rPr>
-      </w:pPr>
-    </w:p>
-    <w:p>
-      <w:pPr>
-        <w:jc w:val="both"/>
-        <w:rPr>
-          <w:rFonts w:eastAsiaTheme="minorEastAsia"/>
-          <w:b/>
-          <w:sz w:val="28"/>
-        </w:rPr>
-      </w:pPr>
-    </w:p>
-    <w:p>
-      <w:pPr>
-        <w:jc w:val="both"/>
-        <w:rPr>
-          <w:rFonts w:eastAsiaTheme="minorEastAsia"/>
-          <w:b/>
-          <w:sz w:val="28"/>
-        </w:rPr>
-      </w:pPr>
-    </w:p>
-    <w:p>
-      <w:pPr>
-        <w:jc w:val="both"/>
-        <w:rPr>
-          <w:b/>
-          <w:sz w:val="28"/>
-        </w:rPr>
-      </w:pPr>
-      <w:r>
-        <w:rPr>
-          <w:rFonts w:eastAsiaTheme="minorEastAsia"/>
-          <w:b/>
-          <w:sz w:val="28"/>
-        </w:rPr>
-        <w:lastRenderedPageBreak/>
-        <w:t>Codice:</w:t>
+          <w:lang w:val="en-GB"/>
+        </w:rPr>
+        <w:t>:</w:t>
       </w:r>
     </w:p>
     <w:p>
@@ -526,16 +697,16 @@
         <w:rPr>
           <w:rFonts w:ascii="Times New Roman" w:hAnsi="Times New Roman" w:cs="Times New Roman"/>
           <w:color w:val="000000"/>
-          <w:sz w:val="24"/>
-          <w:szCs w:val="24"/>
+          <w:szCs w:val="24"/>
+          <w:lang w:val="en-GB"/>
         </w:rPr>
       </w:pPr>
       <w:r>
         <w:rPr>
           <w:rFonts w:ascii="Times New Roman" w:hAnsi="Times New Roman" w:cs="Times New Roman"/>
           <w:color w:val="0000FF"/>
-          <w:sz w:val="24"/>
-          <w:szCs w:val="24"/>
+          <w:szCs w:val="24"/>
+          <w:lang w:val="en-GB"/>
         </w:rPr>
         <w:t>IF</w:t>
       </w:r>
@@ -543,17 +714,37 @@
         <w:rPr>
           <w:rFonts w:ascii="Times New Roman" w:hAnsi="Times New Roman" w:cs="Times New Roman"/>
           <w:color w:val="000000"/>
-          <w:sz w:val="24"/>
-          <w:szCs w:val="24"/>
-        </w:rPr>
-        <w:t xml:space="preserve"> livello &lt; 0 </w:t>
+          <w:szCs w:val="24"/>
+          <w:lang w:val="en-GB"/>
+        </w:rPr>
+        <w:t xml:space="preserve"> </w:t>
+      </w:r>
+      <w:proofErr w:type="spellStart"/>
+      <w:r>
+        <w:rPr>
+          <w:rFonts w:ascii="Times New Roman" w:hAnsi="Times New Roman" w:cs="Times New Roman"/>
+          <w:color w:val="000000"/>
+          <w:szCs w:val="24"/>
+          <w:lang w:val="en-GB"/>
+        </w:rPr>
+        <w:t>livello</w:t>
+      </w:r>
+      <w:proofErr w:type="spellEnd"/>
+      <w:r>
+        <w:rPr>
+          <w:rFonts w:ascii="Times New Roman" w:hAnsi="Times New Roman" w:cs="Times New Roman"/>
+          <w:color w:val="000000"/>
+          <w:szCs w:val="24"/>
+          <w:lang w:val="en-GB"/>
+        </w:rPr>
+        <w:t xml:space="preserve"> &lt; 0 </w:t>
       </w:r>
       <w:r>
         <w:rPr>
           <w:rFonts w:ascii="Times New Roman" w:hAnsi="Times New Roman" w:cs="Times New Roman"/>
           <w:color w:val="0000FF"/>
-          <w:sz w:val="24"/>
-          <w:szCs w:val="24"/>
+          <w:szCs w:val="24"/>
+          <w:lang w:val="en-GB"/>
         </w:rPr>
         <w:t>THEN</w:t>
       </w:r>
@@ -567,16 +758,16 @@
         <w:rPr>
           <w:rFonts w:ascii="Times New Roman" w:hAnsi="Times New Roman" w:cs="Times New Roman"/>
           <w:color w:val="000000"/>
-          <w:sz w:val="24"/>
-          <w:szCs w:val="24"/>
-        </w:rPr>
-      </w:pPr>
-      <w:r>
-        <w:rPr>
-          <w:rFonts w:ascii="Times New Roman" w:hAnsi="Times New Roman" w:cs="Times New Roman"/>
-          <w:color w:val="000000"/>
-          <w:sz w:val="24"/>
-          <w:szCs w:val="24"/>
+          <w:szCs w:val="24"/>
+          <w:lang w:val="en-GB"/>
+        </w:rPr>
+      </w:pPr>
+      <w:r>
+        <w:rPr>
+          <w:rFonts w:ascii="Times New Roman" w:hAnsi="Times New Roman" w:cs="Times New Roman"/>
+          <w:color w:val="000000"/>
+          <w:szCs w:val="24"/>
+          <w:lang w:val="en-GB"/>
         </w:rPr>
         <w:tab/>
       </w:r>
@@ -585,8 +776,8 @@
         <w:rPr>
           <w:rFonts w:ascii="Times New Roman" w:hAnsi="Times New Roman" w:cs="Times New Roman"/>
           <w:color w:val="000000"/>
-          <w:sz w:val="24"/>
-          <w:szCs w:val="24"/>
+          <w:szCs w:val="24"/>
+          <w:lang w:val="en-GB"/>
         </w:rPr>
         <w:t>CalcolaTempo</w:t>
       </w:r>
@@ -595,8 +786,8 @@
         <w:rPr>
           <w:rFonts w:ascii="Times New Roman" w:hAnsi="Times New Roman" w:cs="Times New Roman"/>
           <w:color w:val="000000"/>
-          <w:sz w:val="24"/>
-          <w:szCs w:val="24"/>
+          <w:szCs w:val="24"/>
+          <w:lang w:val="en-GB"/>
         </w:rPr>
         <w:t xml:space="preserve"> := T#0s;</w:t>
       </w:r>
@@ -610,16 +801,16 @@
         <w:rPr>
           <w:rFonts w:ascii="Times New Roman" w:hAnsi="Times New Roman" w:cs="Times New Roman"/>
           <w:color w:val="000000"/>
-          <w:sz w:val="24"/>
-          <w:szCs w:val="24"/>
+          <w:szCs w:val="24"/>
+          <w:lang w:val="en-GB"/>
         </w:rPr>
       </w:pPr>
       <w:r>
         <w:rPr>
           <w:rFonts w:ascii="Times New Roman" w:hAnsi="Times New Roman" w:cs="Times New Roman"/>
           <w:color w:val="0000FF"/>
-          <w:sz w:val="24"/>
-          <w:szCs w:val="24"/>
+          <w:szCs w:val="24"/>
+          <w:lang w:val="en-GB"/>
         </w:rPr>
         <w:t>ELSE</w:t>
       </w:r>
@@ -633,18 +824,24 @@
         <w:rPr>
           <w:rFonts w:ascii="Times New Roman" w:hAnsi="Times New Roman" w:cs="Times New Roman"/>
           <w:color w:val="000000"/>
-          <w:sz w:val="24"/>
-          <w:szCs w:val="24"/>
-        </w:rPr>
-      </w:pPr>
-      <w:r>
-        <w:rPr>
-          <w:rFonts w:ascii="Times New Roman" w:hAnsi="Times New Roman" w:cs="Times New Roman"/>
-          <w:color w:val="000000"/>
-          <w:sz w:val="24"/>
-          <w:szCs w:val="24"/>
+          <w:szCs w:val="24"/>
+        </w:rPr>
+      </w:pPr>
+      <w:r>
+        <w:rPr>
+          <w:rFonts w:ascii="Times New Roman" w:hAnsi="Times New Roman" w:cs="Times New Roman"/>
+          <w:color w:val="000000"/>
+          <w:szCs w:val="24"/>
+          <w:lang w:val="en-GB"/>
         </w:rPr>
         <w:tab/>
+      </w:r>
+      <w:r>
+        <w:rPr>
+          <w:rFonts w:ascii="Times New Roman" w:hAnsi="Times New Roman" w:cs="Times New Roman"/>
+          <w:color w:val="000000"/>
+          <w:szCs w:val="24"/>
+        </w:rPr>
         <w:t xml:space="preserve">Temporanea := 0.2 ** 0.5; </w:t>
       </w:r>
     </w:p>
@@ -657,15 +854,13 @@
         <w:rPr>
           <w:rFonts w:ascii="Times New Roman" w:hAnsi="Times New Roman" w:cs="Times New Roman"/>
           <w:color w:val="000000"/>
-          <w:sz w:val="24"/>
-          <w:szCs w:val="24"/>
-        </w:rPr>
-      </w:pPr>
-      <w:r>
-        <w:rPr>
-          <w:rFonts w:ascii="Times New Roman" w:hAnsi="Times New Roman" w:cs="Times New Roman"/>
-          <w:color w:val="000000"/>
-          <w:sz w:val="24"/>
+          <w:szCs w:val="24"/>
+        </w:rPr>
+      </w:pPr>
+      <w:r>
+        <w:rPr>
+          <w:rFonts w:ascii="Times New Roman" w:hAnsi="Times New Roman" w:cs="Times New Roman"/>
+          <w:color w:val="000000"/>
           <w:szCs w:val="24"/>
         </w:rPr>
         <w:tab/>
@@ -681,15 +876,13 @@
         <w:rPr>
           <w:rFonts w:ascii="Times New Roman" w:hAnsi="Times New Roman" w:cs="Times New Roman"/>
           <w:color w:val="000000"/>
-          <w:sz w:val="24"/>
-          <w:szCs w:val="24"/>
-        </w:rPr>
-      </w:pPr>
-      <w:r>
-        <w:rPr>
-          <w:rFonts w:ascii="Times New Roman" w:hAnsi="Times New Roman" w:cs="Times New Roman"/>
-          <w:color w:val="000000"/>
-          <w:sz w:val="24"/>
+          <w:szCs w:val="24"/>
+        </w:rPr>
+      </w:pPr>
+      <w:r>
+        <w:rPr>
+          <w:rFonts w:ascii="Times New Roman" w:hAnsi="Times New Roman" w:cs="Times New Roman"/>
+          <w:color w:val="000000"/>
           <w:szCs w:val="24"/>
         </w:rPr>
         <w:tab/>
@@ -705,15 +898,13 @@
         <w:rPr>
           <w:rFonts w:ascii="Times New Roman" w:hAnsi="Times New Roman" w:cs="Times New Roman"/>
           <w:color w:val="000000"/>
-          <w:sz w:val="24"/>
-          <w:szCs w:val="24"/>
-        </w:rPr>
-      </w:pPr>
-      <w:r>
-        <w:rPr>
-          <w:rFonts w:ascii="Times New Roman" w:hAnsi="Times New Roman" w:cs="Times New Roman"/>
-          <w:color w:val="000000"/>
-          <w:sz w:val="24"/>
+          <w:szCs w:val="24"/>
+        </w:rPr>
+      </w:pPr>
+      <w:r>
+        <w:rPr>
+          <w:rFonts w:ascii="Times New Roman" w:hAnsi="Times New Roman" w:cs="Times New Roman"/>
+          <w:color w:val="000000"/>
           <w:szCs w:val="24"/>
         </w:rPr>
         <w:tab/>
@@ -722,7 +913,6 @@
         <w:rPr>
           <w:rFonts w:ascii="Times New Roman" w:hAnsi="Times New Roman" w:cs="Times New Roman"/>
           <w:color w:val="008000"/>
-          <w:sz w:val="24"/>
           <w:szCs w:val="24"/>
         </w:rPr>
         <w:t xml:space="preserve">// Data la quantità di fluido da far uscire calcola il tempo che impiegherebbe supponendo che lo spazio da percorrere </w:t>
@@ -732,7 +922,6 @@
         <w:rPr>
           <w:rFonts w:ascii="Times New Roman" w:hAnsi="Times New Roman" w:cs="Times New Roman"/>
           <w:color w:val="008000"/>
-          <w:sz w:val="24"/>
           <w:szCs w:val="24"/>
         </w:rPr>
         <w:t>perchè</w:t>
@@ -742,7 +931,6 @@
         <w:rPr>
           <w:rFonts w:ascii="Times New Roman" w:hAnsi="Times New Roman" w:cs="Times New Roman"/>
           <w:color w:val="008000"/>
-          <w:sz w:val="24"/>
           <w:szCs w:val="24"/>
         </w:rPr>
         <w:t xml:space="preserve"> il liquido superi la valvola sia di 20 cm = 0.2 m</w:t>
@@ -757,15 +945,13 @@
         <w:rPr>
           <w:rFonts w:ascii="Times New Roman" w:hAnsi="Times New Roman" w:cs="Times New Roman"/>
           <w:color w:val="000000"/>
-          <w:sz w:val="24"/>
-          <w:szCs w:val="24"/>
-        </w:rPr>
-      </w:pPr>
-      <w:r>
-        <w:rPr>
-          <w:rFonts w:ascii="Times New Roman" w:hAnsi="Times New Roman" w:cs="Times New Roman"/>
-          <w:color w:val="000000"/>
-          <w:sz w:val="24"/>
+          <w:szCs w:val="24"/>
+        </w:rPr>
+      </w:pPr>
+      <w:r>
+        <w:rPr>
+          <w:rFonts w:ascii="Times New Roman" w:hAnsi="Times New Roman" w:cs="Times New Roman"/>
+          <w:color w:val="000000"/>
           <w:szCs w:val="24"/>
         </w:rPr>
         <w:tab/>
@@ -774,7 +960,6 @@
         <w:rPr>
           <w:rFonts w:ascii="Times New Roman" w:hAnsi="Times New Roman" w:cs="Times New Roman"/>
           <w:color w:val="008000"/>
-          <w:sz w:val="24"/>
           <w:szCs w:val="24"/>
         </w:rPr>
         <w:t>// Formula derivata dalla legge di Torricelli</w:t>
@@ -789,7 +974,6 @@
         <w:rPr>
           <w:rFonts w:ascii="Times New Roman" w:hAnsi="Times New Roman" w:cs="Times New Roman"/>
           <w:color w:val="000000"/>
-          <w:sz w:val="24"/>
           <w:szCs w:val="24"/>
         </w:rPr>
       </w:pPr>
@@ -803,15 +987,14 @@
         <w:rPr>
           <w:rFonts w:ascii="Times New Roman" w:hAnsi="Times New Roman" w:cs="Times New Roman"/>
           <w:color w:val="000000"/>
-          <w:sz w:val="24"/>
-          <w:szCs w:val="24"/>
-        </w:rPr>
-      </w:pPr>
-      <w:r>
-        <w:rPr>
-          <w:rFonts w:ascii="Times New Roman" w:hAnsi="Times New Roman" w:cs="Times New Roman"/>
-          <w:color w:val="000000"/>
-          <w:sz w:val="24"/>
+          <w:szCs w:val="24"/>
+          <w:lang w:val="en-GB"/>
+        </w:rPr>
+      </w:pPr>
+      <w:r>
+        <w:rPr>
+          <w:rFonts w:ascii="Times New Roman" w:hAnsi="Times New Roman" w:cs="Times New Roman"/>
+          <w:color w:val="000000"/>
           <w:szCs w:val="24"/>
         </w:rPr>
         <w:tab/>
@@ -821,8 +1004,8 @@
         <w:rPr>
           <w:rFonts w:ascii="Times New Roman" w:hAnsi="Times New Roman" w:cs="Times New Roman"/>
           <w:color w:val="000000"/>
-          <w:sz w:val="24"/>
-          <w:szCs w:val="24"/>
+          <w:szCs w:val="24"/>
+          <w:lang w:val="en-GB"/>
         </w:rPr>
         <w:t>CalcolaTempo</w:t>
       </w:r>
@@ -831,8 +1014,8 @@
         <w:rPr>
           <w:rFonts w:ascii="Times New Roman" w:hAnsi="Times New Roman" w:cs="Times New Roman"/>
           <w:color w:val="000000"/>
-          <w:sz w:val="24"/>
-          <w:szCs w:val="24"/>
+          <w:szCs w:val="24"/>
+          <w:lang w:val="en-GB"/>
         </w:rPr>
         <w:t xml:space="preserve"> := </w:t>
       </w:r>
@@ -841,8 +1024,8 @@
         <w:rPr>
           <w:rFonts w:ascii="Times New Roman" w:hAnsi="Times New Roman" w:cs="Times New Roman"/>
           <w:color w:val="000000"/>
-          <w:sz w:val="24"/>
-          <w:szCs w:val="24"/>
+          <w:szCs w:val="24"/>
+          <w:lang w:val="en-GB"/>
         </w:rPr>
         <w:t>NanoSecToTime</w:t>
       </w:r>
@@ -851,10 +1034,30 @@
         <w:rPr>
           <w:rFonts w:ascii="Times New Roman" w:hAnsi="Times New Roman" w:cs="Times New Roman"/>
           <w:color w:val="000000"/>
-          <w:sz w:val="24"/>
-          <w:szCs w:val="24"/>
-        </w:rPr>
-        <w:t>(REAL_TO_INT(Temporanea) * 1000000000);</w:t>
+          <w:szCs w:val="24"/>
+          <w:lang w:val="en-GB"/>
+        </w:rPr>
+        <w:t>(REAL_TO_INT(</w:t>
+      </w:r>
+      <w:proofErr w:type="spellStart"/>
+      <w:r>
+        <w:rPr>
+          <w:rFonts w:ascii="Times New Roman" w:hAnsi="Times New Roman" w:cs="Times New Roman"/>
+          <w:color w:val="000000"/>
+          <w:szCs w:val="24"/>
+          <w:lang w:val="en-GB"/>
+        </w:rPr>
+        <w:t>Temporanea</w:t>
+      </w:r>
+      <w:proofErr w:type="spellEnd"/>
+      <w:r>
+        <w:rPr>
+          <w:rFonts w:ascii="Times New Roman" w:hAnsi="Times New Roman" w:cs="Times New Roman"/>
+          <w:color w:val="000000"/>
+          <w:szCs w:val="24"/>
+          <w:lang w:val="en-GB"/>
+        </w:rPr>
+        <w:t>) * 1000000000);</w:t>
       </w:r>
     </w:p>
     <w:p>
@@ -863,26 +1066,25 @@
         <w:rPr>
           <w:b/>
           <w:color w:val="FF0000"/>
-          <w:sz w:val="32"/>
-        </w:rPr>
-      </w:pPr>
-      <w:proofErr w:type="spellStart"/>
+          <w:sz w:val="28"/>
+          <w:lang w:val="en-GB"/>
+        </w:rPr>
+      </w:pPr>
       <w:r>
         <w:rPr>
           <w:rFonts w:ascii="Times New Roman" w:hAnsi="Times New Roman" w:cs="Times New Roman"/>
           <w:color w:val="0000FF"/>
-          <w:sz w:val="24"/>
-          <w:szCs w:val="24"/>
+          <w:szCs w:val="24"/>
+          <w:lang w:val="en-GB"/>
         </w:rPr>
         <w:t>END_IF</w:t>
       </w:r>
-      <w:proofErr w:type="spellEnd"/>
-      <w:r>
-        <w:rPr>
-          <w:rFonts w:ascii="Times New Roman" w:hAnsi="Times New Roman" w:cs="Times New Roman"/>
-          <w:color w:val="000000"/>
-          <w:sz w:val="24"/>
-          <w:szCs w:val="24"/>
+      <w:r>
+        <w:rPr>
+          <w:rFonts w:ascii="Times New Roman" w:hAnsi="Times New Roman" w:cs="Times New Roman"/>
+          <w:color w:val="000000"/>
+          <w:szCs w:val="24"/>
+          <w:lang w:val="en-GB"/>
         </w:rPr>
         <w:t>;</w:t>
       </w:r>
@@ -893,6 +1095,7 @@
         <w:rPr>
           <w:b/>
           <w:sz w:val="28"/>
+          <w:lang w:val="en-GB"/>
         </w:rPr>
       </w:pPr>
     </w:p>
@@ -1004,7 +1207,6 @@
         <w:rPr>
           <w:rFonts w:ascii="Times New Roman" w:hAnsi="Times New Roman" w:cs="Times New Roman"/>
           <w:color w:val="000000"/>
-          <w:sz w:val="24"/>
           <w:szCs w:val="24"/>
         </w:rPr>
       </w:pPr>
@@ -1012,7 +1214,6 @@
         <w:rPr>
           <w:rFonts w:ascii="Times New Roman" w:hAnsi="Times New Roman" w:cs="Times New Roman"/>
           <w:color w:val="008000"/>
-          <w:sz w:val="24"/>
           <w:szCs w:val="24"/>
         </w:rPr>
         <w:t>// Il valore espresso è il peso in kili</w:t>
@@ -1027,7 +1228,6 @@
         <w:rPr>
           <w:rFonts w:ascii="Times New Roman" w:hAnsi="Times New Roman" w:cs="Times New Roman"/>
           <w:color w:val="000000"/>
-          <w:sz w:val="24"/>
           <w:szCs w:val="24"/>
         </w:rPr>
       </w:pPr>
@@ -1041,7 +1241,6 @@
         <w:rPr>
           <w:rFonts w:ascii="Times New Roman" w:hAnsi="Times New Roman" w:cs="Times New Roman"/>
           <w:color w:val="000000"/>
-          <w:sz w:val="24"/>
           <w:szCs w:val="24"/>
           <w:lang w:val="en-GB"/>
         </w:rPr>
@@ -1050,7 +1249,6 @@
         <w:rPr>
           <w:rFonts w:ascii="Times New Roman" w:hAnsi="Times New Roman" w:cs="Times New Roman"/>
           <w:color w:val="0000FF"/>
-          <w:sz w:val="24"/>
           <w:szCs w:val="24"/>
           <w:lang w:val="en-GB"/>
         </w:rPr>
@@ -1060,7 +1258,6 @@
         <w:rPr>
           <w:rFonts w:ascii="Times New Roman" w:hAnsi="Times New Roman" w:cs="Times New Roman"/>
           <w:color w:val="000000"/>
-          <w:sz w:val="24"/>
           <w:szCs w:val="24"/>
           <w:lang w:val="en-GB"/>
         </w:rPr>
@@ -1071,7 +1268,6 @@
         <w:rPr>
           <w:rFonts w:ascii="Times New Roman" w:hAnsi="Times New Roman" w:cs="Times New Roman"/>
           <w:color w:val="000000"/>
-          <w:sz w:val="24"/>
           <w:szCs w:val="24"/>
           <w:lang w:val="en-GB"/>
         </w:rPr>
@@ -1082,7 +1278,6 @@
         <w:rPr>
           <w:rFonts w:ascii="Times New Roman" w:hAnsi="Times New Roman" w:cs="Times New Roman"/>
           <w:color w:val="000000"/>
-          <w:sz w:val="24"/>
           <w:szCs w:val="24"/>
           <w:lang w:val="en-GB"/>
         </w:rPr>
@@ -1092,7 +1287,6 @@
         <w:rPr>
           <w:rFonts w:ascii="Times New Roman" w:hAnsi="Times New Roman" w:cs="Times New Roman"/>
           <w:color w:val="0000FF"/>
-          <w:sz w:val="24"/>
           <w:szCs w:val="24"/>
           <w:lang w:val="en-GB"/>
         </w:rPr>
@@ -1108,16 +1302,14 @@
         <w:rPr>
           <w:rFonts w:ascii="Times New Roman" w:hAnsi="Times New Roman" w:cs="Times New Roman"/>
           <w:color w:val="000000"/>
-          <w:sz w:val="24"/>
-          <w:szCs w:val="24"/>
-          <w:lang w:val="en-GB"/>
-        </w:rPr>
-      </w:pPr>
-      <w:r>
-        <w:rPr>
-          <w:rFonts w:ascii="Times New Roman" w:hAnsi="Times New Roman" w:cs="Times New Roman"/>
-          <w:color w:val="000000"/>
-          <w:sz w:val="24"/>
+          <w:szCs w:val="24"/>
+          <w:lang w:val="en-GB"/>
+        </w:rPr>
+      </w:pPr>
+      <w:r>
+        <w:rPr>
+          <w:rFonts w:ascii="Times New Roman" w:hAnsi="Times New Roman" w:cs="Times New Roman"/>
+          <w:color w:val="000000"/>
           <w:szCs w:val="24"/>
           <w:lang w:val="en-GB"/>
         </w:rPr>
@@ -1128,7 +1320,6 @@
         <w:rPr>
           <w:rFonts w:ascii="Times New Roman" w:hAnsi="Times New Roman" w:cs="Times New Roman"/>
           <w:color w:val="000000"/>
-          <w:sz w:val="24"/>
           <w:szCs w:val="24"/>
           <w:lang w:val="en-GB"/>
         </w:rPr>
@@ -1139,7 +1330,6 @@
         <w:rPr>
           <w:rFonts w:ascii="Times New Roman" w:hAnsi="Times New Roman" w:cs="Times New Roman"/>
           <w:color w:val="000000"/>
-          <w:sz w:val="24"/>
           <w:szCs w:val="24"/>
           <w:lang w:val="en-GB"/>
         </w:rPr>
@@ -1155,7 +1345,6 @@
         <w:rPr>
           <w:rFonts w:ascii="Times New Roman" w:hAnsi="Times New Roman" w:cs="Times New Roman"/>
           <w:color w:val="000000"/>
-          <w:sz w:val="24"/>
           <w:szCs w:val="24"/>
         </w:rPr>
       </w:pPr>
@@ -1163,7 +1352,6 @@
         <w:rPr>
           <w:rFonts w:ascii="Times New Roman" w:hAnsi="Times New Roman" w:cs="Times New Roman"/>
           <w:color w:val="0000FF"/>
-          <w:sz w:val="24"/>
           <w:szCs w:val="24"/>
         </w:rPr>
         <w:t>ELSE</w:t>
@@ -1178,15 +1366,13 @@
         <w:rPr>
           <w:rFonts w:ascii="Times New Roman" w:hAnsi="Times New Roman" w:cs="Times New Roman"/>
           <w:color w:val="000000"/>
-          <w:sz w:val="24"/>
-          <w:szCs w:val="24"/>
-        </w:rPr>
-      </w:pPr>
-      <w:r>
-        <w:rPr>
-          <w:rFonts w:ascii="Times New Roman" w:hAnsi="Times New Roman" w:cs="Times New Roman"/>
-          <w:color w:val="000000"/>
-          <w:sz w:val="24"/>
+          <w:szCs w:val="24"/>
+        </w:rPr>
+      </w:pPr>
+      <w:r>
+        <w:rPr>
+          <w:rFonts w:ascii="Times New Roman" w:hAnsi="Times New Roman" w:cs="Times New Roman"/>
+          <w:color w:val="000000"/>
           <w:szCs w:val="24"/>
         </w:rPr>
         <w:tab/>
@@ -1196,7 +1382,6 @@
         <w:rPr>
           <w:rFonts w:ascii="Times New Roman" w:hAnsi="Times New Roman" w:cs="Times New Roman"/>
           <w:color w:val="000000"/>
-          <w:sz w:val="24"/>
           <w:szCs w:val="24"/>
         </w:rPr>
         <w:t>WC_Weight</w:t>
@@ -1206,7 +1391,6 @@
         <w:rPr>
           <w:rFonts w:ascii="Times New Roman" w:hAnsi="Times New Roman" w:cs="Times New Roman"/>
           <w:color w:val="000000"/>
-          <w:sz w:val="24"/>
           <w:szCs w:val="24"/>
         </w:rPr>
         <w:t xml:space="preserve"> := LoadCellValue*0.03; </w:t>
@@ -1215,7 +1399,6 @@
         <w:rPr>
           <w:rFonts w:ascii="Times New Roman" w:hAnsi="Times New Roman" w:cs="Times New Roman"/>
           <w:color w:val="008000"/>
-          <w:sz w:val="24"/>
           <w:szCs w:val="24"/>
         </w:rPr>
         <w:t xml:space="preserve">// </w:t>
@@ -1225,7 +1408,6 @@
         <w:rPr>
           <w:rFonts w:ascii="Times New Roman" w:hAnsi="Times New Roman" w:cs="Times New Roman"/>
           <w:color w:val="008000"/>
-          <w:sz w:val="24"/>
           <w:szCs w:val="24"/>
         </w:rPr>
         <w:t>LoadCellValue</w:t>
@@ -1235,7 +1417,6 @@
         <w:rPr>
           <w:rFonts w:ascii="Times New Roman" w:hAnsi="Times New Roman" w:cs="Times New Roman"/>
           <w:color w:val="008000"/>
-          <w:sz w:val="24"/>
           <w:szCs w:val="24"/>
         </w:rPr>
         <w:t xml:space="preserve"> = livello colore della tramoggia di pesatura</w:t>
@@ -1250,7 +1431,6 @@
         <w:rPr>
           <w:rFonts w:ascii="Times New Roman" w:hAnsi="Times New Roman" w:cs="Times New Roman"/>
           <w:color w:val="000000"/>
-          <w:sz w:val="24"/>
           <w:szCs w:val="24"/>
         </w:rPr>
       </w:pPr>
@@ -1259,7 +1439,6 @@
         <w:rPr>
           <w:rFonts w:ascii="Times New Roman" w:hAnsi="Times New Roman" w:cs="Times New Roman"/>
           <w:color w:val="0000FF"/>
-          <w:sz w:val="24"/>
           <w:szCs w:val="24"/>
         </w:rPr>
         <w:t>END_IF</w:t>
@@ -1269,7 +1448,6 @@
         <w:rPr>
           <w:rFonts w:ascii="Times New Roman" w:hAnsi="Times New Roman" w:cs="Times New Roman"/>
           <w:color w:val="000000"/>
-          <w:sz w:val="24"/>
           <w:szCs w:val="24"/>
         </w:rPr>
         <w:t>;</w:t>

</xml_diff>

<commit_message>
Aggiunta descrizione HMI e modifiche alla parte Ladder
Signed-off-by: Saccardo Daniel <dsaccardo@chilesotti.it>
</commit_message>
<xml_diff>
--- a/descrizione programma.docx
+++ b/descrizione programma.docx
@@ -223,35 +223,19 @@
       </w:r>
       <w:proofErr w:type="spellEnd"/>
       <w:r>
-        <w:t xml:space="preserve"> -&gt; Program0 -&gt; Section0”  si può trovare tutto il sistema alla base del programma.</w:t>
-      </w:r>
-    </w:p>
-    <w:p>
-      <w:pPr>
-        <w:jc w:val="both"/>
-      </w:pPr>
-      <w:r>
-        <w:t>All’interno si possono trovare 2 funzion</w:t>
-      </w:r>
-      <w:r>
-        <w:t>i</w:t>
-      </w:r>
-      <w:r>
-        <w:t xml:space="preserve">, </w:t>
-      </w:r>
-      <w:proofErr w:type="spellStart"/>
-      <w:r>
-        <w:t>CalcolaTempo</w:t>
-      </w:r>
-      <w:proofErr w:type="spellEnd"/>
-      <w:r>
-        <w:t xml:space="preserve"> e </w:t>
-      </w:r>
-      <w:proofErr w:type="spellStart"/>
-      <w:r>
-        <w:t>WC_Weight</w:t>
-      </w:r>
-      <w:proofErr w:type="spellEnd"/>
+        <w:t xml:space="preserve"> -&gt; Program0 -&gt; Section0”  si può trovare tutto il sistema alla base del programma</w:t>
+      </w:r>
+      <w:r>
+        <w:t xml:space="preserve"> in cui ogni </w:t>
+      </w:r>
+      <w:proofErr w:type="spellStart"/>
+      <w:r>
+        <w:t>rung</w:t>
+      </w:r>
+      <w:proofErr w:type="spellEnd"/>
+      <w:r>
+        <w:t xml:space="preserve"> è stata commentata in modo da spiegare in breve il suo funzionamento</w:t>
+      </w:r>
       <w:r>
         <w:t>.</w:t>
       </w:r>
@@ -467,6 +451,39 @@
     <w:p>
       <w:pPr>
         <w:jc w:val="both"/>
+      </w:pPr>
+      <w:r>
+        <w:lastRenderedPageBreak/>
+        <w:t xml:space="preserve">All’interno delle </w:t>
+      </w:r>
+      <w:proofErr w:type="spellStart"/>
+      <w:r>
+        <w:t>POUs</w:t>
+      </w:r>
+      <w:proofErr w:type="spellEnd"/>
+      <w:r>
+        <w:t xml:space="preserve"> si possono trovare 2 funzioni, </w:t>
+      </w:r>
+      <w:proofErr w:type="spellStart"/>
+      <w:r>
+        <w:t>CalcolaTempo</w:t>
+      </w:r>
+      <w:proofErr w:type="spellEnd"/>
+      <w:r>
+        <w:t xml:space="preserve"> e </w:t>
+      </w:r>
+      <w:proofErr w:type="spellStart"/>
+      <w:r>
+        <w:t>WC_Weight</w:t>
+      </w:r>
+      <w:proofErr w:type="spellEnd"/>
+      <w:r>
+        <w:t>.</w:t>
+      </w:r>
+    </w:p>
+    <w:p>
+      <w:pPr>
+        <w:jc w:val="both"/>
         <w:rPr>
           <w:b/>
           <w:sz w:val="28"/>
@@ -478,7 +495,6 @@
           <w:b/>
           <w:sz w:val="28"/>
         </w:rPr>
-        <w:lastRenderedPageBreak/>
         <w:t>CalcolaTempo</w:t>
       </w:r>
       <w:proofErr w:type="spellEnd"/>
@@ -1457,6 +1473,348 @@
           <w:szCs w:val="24"/>
         </w:rPr>
         <w:t>;</w:t>
+      </w:r>
+    </w:p>
+    <w:p>
+      <w:pPr>
+        <w:jc w:val="both"/>
+      </w:pPr>
+    </w:p>
+    <w:p>
+      <w:pPr>
+        <w:jc w:val="both"/>
+        <w:rPr>
+          <w:b/>
+          <w:color w:val="FF0000"/>
+          <w:sz w:val="32"/>
+        </w:rPr>
+      </w:pPr>
+      <w:r>
+        <w:rPr>
+          <w:b/>
+          <w:color w:val="FF0000"/>
+          <w:sz w:val="32"/>
+        </w:rPr>
+        <w:t>HMI</w:t>
+      </w:r>
+    </w:p>
+    <w:p>
+      <w:pPr>
+        <w:jc w:val="both"/>
+      </w:pPr>
+      <w:r>
+        <w:t>L’HMI è composto da 5 pagine accessibili dall’utente tramite appositi pulsanti ed una 6^ che fa da background a tutte le altre contenente i pulsanti per la navigazione nelle varie pagine.</w:t>
+      </w:r>
+    </w:p>
+    <w:p>
+      <w:pPr>
+        <w:jc w:val="both"/>
+      </w:pPr>
+      <w:r>
+        <w:t>La prima pagina che appare all’avvio del programma è la HOME, la pagina che introduce la scuola partecipante , gli studenti che hanno lavorato a questo progetto e l’insegnate.</w:t>
+      </w:r>
+    </w:p>
+    <w:p>
+      <w:pPr>
+        <w:jc w:val="both"/>
+      </w:pPr>
+      <w:r>
+        <w:rPr>
+          <w:noProof/>
+          <w:lang w:eastAsia="it-IT"/>
+        </w:rPr>
+        <w:drawing>
+          <wp:inline distT="0" distB="0" distL="0" distR="0">
+            <wp:extent cx="4946960" cy="2419245"/>
+            <wp:effectExtent l="19050" t="0" r="6040" b="0"/>
+            <wp:docPr id="3" name="Immagine 3" descr="C:\Users\gunpo\AppData\Local\Microsoft\Windows\INetCache\Content.Word\Home.png"/>
+            <wp:cNvGraphicFramePr>
+              <a:graphicFrameLocks xmlns:a="http://schemas.openxmlformats.org/drawingml/2006/main" noChangeAspect="1"/>
+            </wp:cNvGraphicFramePr>
+            <a:graphic xmlns:a="http://schemas.openxmlformats.org/drawingml/2006/main">
+              <a:graphicData uri="http://schemas.openxmlformats.org/drawingml/2006/picture">
+                <pic:pic xmlns:pic="http://schemas.openxmlformats.org/drawingml/2006/picture">
+                  <pic:nvPicPr>
+                    <pic:cNvPr id="0" name="Picture 3" descr="C:\Users\gunpo\AppData\Local\Microsoft\Windows\INetCache\Content.Word\Home.png"/>
+                    <pic:cNvPicPr>
+                      <a:picLocks noChangeAspect="1" noChangeArrowheads="1"/>
+                    </pic:cNvPicPr>
+                  </pic:nvPicPr>
+                  <pic:blipFill>
+                    <a:blip r:embed="rId5" cstate="print"/>
+                    <a:srcRect/>
+                    <a:stretch>
+                      <a:fillRect/>
+                    </a:stretch>
+                  </pic:blipFill>
+                  <pic:spPr bwMode="auto">
+                    <a:xfrm>
+                      <a:off x="0" y="0"/>
+                      <a:ext cx="4947712" cy="2419613"/>
+                    </a:xfrm>
+                    <a:prstGeom prst="rect">
+                      <a:avLst/>
+                    </a:prstGeom>
+                    <a:noFill/>
+                    <a:ln w="9525">
+                      <a:noFill/>
+                      <a:miter lim="800000"/>
+                      <a:headEnd/>
+                      <a:tailEnd/>
+                    </a:ln>
+                  </pic:spPr>
+                </pic:pic>
+              </a:graphicData>
+            </a:graphic>
+          </wp:inline>
+        </w:drawing>
+      </w:r>
+    </w:p>
+    <w:p>
+      <w:pPr>
+        <w:jc w:val="both"/>
+      </w:pPr>
+      <w:r>
+        <w:t xml:space="preserve">Tramite il menù in alto a </w:t>
+      </w:r>
+      <w:r>
+        <w:t>destra</w:t>
+      </w:r>
+      <w:r>
+        <w:t xml:space="preserve"> è possibile navigare tra le varie pagine le quali sono:</w:t>
+      </w:r>
+    </w:p>
+    <w:p>
+      <w:pPr>
+        <w:pStyle w:val="Paragrafoelenco"/>
+        <w:numPr>
+          <w:ilvl w:val="0"/>
+          <w:numId w:val="1"/>
+        </w:numPr>
+        <w:jc w:val="both"/>
+      </w:pPr>
+      <w:r>
+        <w:t>Suggerimenti: in cui graficamente viene illustrato all’utente utilizzatore il funzionamento dei vari pulsanti, il significato delle varie indicazioni e varie informazione in merito a macchinari e altri oggetti utilizzati</w:t>
+      </w:r>
+    </w:p>
+    <w:p>
+      <w:pPr>
+        <w:pStyle w:val="Paragrafoelenco"/>
+        <w:jc w:val="both"/>
+      </w:pPr>
+    </w:p>
+    <w:p>
+      <w:pPr>
+        <w:pStyle w:val="Paragrafoelenco"/>
+        <w:numPr>
+          <w:ilvl w:val="0"/>
+          <w:numId w:val="1"/>
+        </w:numPr>
+        <w:jc w:val="both"/>
+      </w:pPr>
+      <w:r>
+        <w:t>Ricette: in cui l’utente può selezionare il colore desiderato e tramite apposito spazio può dare alla combinazione RGB un nome. Questa pagina permette inoltre di salvare fino a 9 combinazioni RGB</w:t>
+      </w:r>
+      <w:r>
+        <w:t>.</w:t>
+      </w:r>
+    </w:p>
+    <w:p>
+      <w:pPr>
+        <w:pStyle w:val="Paragrafoelenco"/>
+        <w:jc w:val="both"/>
+      </w:pPr>
+      <w:r>
+        <w:t>Il pulsante “Salva Modifiche” memorizza la combinazione del colore in memoria mentre “Scegli Colore” lo assegna alla latta che verrà processata.</w:t>
+      </w:r>
+    </w:p>
+    <w:p>
+      <w:pPr>
+        <w:pStyle w:val="Paragrafoelenco"/>
+        <w:jc w:val="both"/>
+      </w:pPr>
+    </w:p>
+    <w:p>
+      <w:pPr>
+        <w:pStyle w:val="Paragrafoelenco"/>
+        <w:jc w:val="both"/>
+      </w:pPr>
+      <w:r>
+        <w:rPr>
+          <w:noProof/>
+          <w:lang w:eastAsia="it-IT"/>
+        </w:rPr>
+        <w:drawing>
+          <wp:inline distT="0" distB="0" distL="0" distR="0">
+            <wp:extent cx="4723935" cy="2313317"/>
+            <wp:effectExtent l="19050" t="0" r="465" b="0"/>
+            <wp:docPr id="6" name="Immagine 6" descr="C:\Users\gunpo\Desktop\Ricette.png"/>
+            <wp:cNvGraphicFramePr>
+              <a:graphicFrameLocks xmlns:a="http://schemas.openxmlformats.org/drawingml/2006/main" noChangeAspect="1"/>
+            </wp:cNvGraphicFramePr>
+            <a:graphic xmlns:a="http://schemas.openxmlformats.org/drawingml/2006/main">
+              <a:graphicData uri="http://schemas.openxmlformats.org/drawingml/2006/picture">
+                <pic:pic xmlns:pic="http://schemas.openxmlformats.org/drawingml/2006/picture">
+                  <pic:nvPicPr>
+                    <pic:cNvPr id="0" name="Picture 6" descr="C:\Users\gunpo\Desktop\Ricette.png"/>
+                    <pic:cNvPicPr>
+                      <a:picLocks noChangeAspect="1" noChangeArrowheads="1"/>
+                    </pic:cNvPicPr>
+                  </pic:nvPicPr>
+                  <pic:blipFill>
+                    <a:blip r:embed="rId6" cstate="print"/>
+                    <a:srcRect/>
+                    <a:stretch>
+                      <a:fillRect/>
+                    </a:stretch>
+                  </pic:blipFill>
+                  <pic:spPr bwMode="auto">
+                    <a:xfrm>
+                      <a:off x="0" y="0"/>
+                      <a:ext cx="4725629" cy="2314147"/>
+                    </a:xfrm>
+                    <a:prstGeom prst="rect">
+                      <a:avLst/>
+                    </a:prstGeom>
+                    <a:noFill/>
+                    <a:ln w="9525">
+                      <a:noFill/>
+                      <a:miter lim="800000"/>
+                      <a:headEnd/>
+                      <a:tailEnd/>
+                    </a:ln>
+                  </pic:spPr>
+                </pic:pic>
+              </a:graphicData>
+            </a:graphic>
+          </wp:inline>
+        </w:drawing>
+      </w:r>
+    </w:p>
+    <w:p>
+      <w:pPr>
+        <w:pStyle w:val="Paragrafoelenco"/>
+        <w:jc w:val="both"/>
+      </w:pPr>
+    </w:p>
+    <w:p>
+      <w:pPr>
+        <w:pStyle w:val="Paragrafoelenco"/>
+        <w:jc w:val="both"/>
+      </w:pPr>
+    </w:p>
+    <w:p>
+      <w:pPr>
+        <w:pStyle w:val="Paragrafoelenco"/>
+        <w:numPr>
+          <w:ilvl w:val="0"/>
+          <w:numId w:val="1"/>
+        </w:numPr>
+        <w:jc w:val="both"/>
+      </w:pPr>
+      <w:r>
+        <w:t>Processo: la pagina in cui avviene tutta la lavorazione della latta. Qui il processo è animato tramite apposite subroutine interne alla pagina ed esterne nella sezione “</w:t>
+      </w:r>
+      <w:proofErr w:type="spellStart"/>
+      <w:r>
+        <w:t>SubroutineAnimazioni</w:t>
+      </w:r>
+      <w:proofErr w:type="spellEnd"/>
+      <w:r>
+        <w:t xml:space="preserve">” (in cui sono state divise per categoria, esempio: </w:t>
+      </w:r>
+      <w:proofErr w:type="spellStart"/>
+      <w:r>
+        <w:t>animazioniNastro</w:t>
+      </w:r>
+      <w:proofErr w:type="spellEnd"/>
+      <w:r>
+        <w:t xml:space="preserve"> si occuperà principalmente dei movimenti nel e sul nastro)</w:t>
+      </w:r>
+      <w:r>
+        <w:t>. In alto a sinistra si può trovare un pannello HMI in cui viene visualizzato nome e combinazione RGB al momento in cui l’utente sceglie il colore</w:t>
+      </w:r>
+    </w:p>
+    <w:p>
+      <w:pPr>
+        <w:pStyle w:val="Paragrafoelenco"/>
+        <w:jc w:val="both"/>
+      </w:pPr>
+    </w:p>
+    <w:p>
+      <w:pPr>
+        <w:pStyle w:val="Paragrafoelenco"/>
+        <w:jc w:val="both"/>
+      </w:pPr>
+      <w:r>
+        <w:rPr>
+          <w:noProof/>
+          <w:lang w:eastAsia="it-IT"/>
+        </w:rPr>
+        <w:drawing>
+          <wp:inline distT="0" distB="0" distL="0" distR="0">
+            <wp:extent cx="4780513" cy="2349190"/>
+            <wp:effectExtent l="19050" t="0" r="1037" b="0"/>
+            <wp:docPr id="7" name="Immagine 7" descr="C:\Users\gunpo\Desktop\Processo.png"/>
+            <wp:cNvGraphicFramePr>
+              <a:graphicFrameLocks xmlns:a="http://schemas.openxmlformats.org/drawingml/2006/main" noChangeAspect="1"/>
+            </wp:cNvGraphicFramePr>
+            <a:graphic xmlns:a="http://schemas.openxmlformats.org/drawingml/2006/main">
+              <a:graphicData uri="http://schemas.openxmlformats.org/drawingml/2006/picture">
+                <pic:pic xmlns:pic="http://schemas.openxmlformats.org/drawingml/2006/picture">
+                  <pic:nvPicPr>
+                    <pic:cNvPr id="0" name="Picture 7" descr="C:\Users\gunpo\Desktop\Processo.png"/>
+                    <pic:cNvPicPr>
+                      <a:picLocks noChangeAspect="1" noChangeArrowheads="1"/>
+                    </pic:cNvPicPr>
+                  </pic:nvPicPr>
+                  <pic:blipFill>
+                    <a:blip r:embed="rId7" cstate="print"/>
+                    <a:srcRect/>
+                    <a:stretch>
+                      <a:fillRect/>
+                    </a:stretch>
+                  </pic:blipFill>
+                  <pic:spPr bwMode="auto">
+                    <a:xfrm>
+                      <a:off x="0" y="0"/>
+                      <a:ext cx="4781819" cy="2349832"/>
+                    </a:xfrm>
+                    <a:prstGeom prst="rect">
+                      <a:avLst/>
+                    </a:prstGeom>
+                    <a:noFill/>
+                    <a:ln w="9525">
+                      <a:noFill/>
+                      <a:miter lim="800000"/>
+                      <a:headEnd/>
+                      <a:tailEnd/>
+                    </a:ln>
+                  </pic:spPr>
+                </pic:pic>
+              </a:graphicData>
+            </a:graphic>
+          </wp:inline>
+        </w:drawing>
+      </w:r>
+    </w:p>
+    <w:p>
+      <w:pPr>
+        <w:pStyle w:val="Paragrafoelenco"/>
+        <w:jc w:val="both"/>
+      </w:pPr>
+    </w:p>
+    <w:p>
+      <w:pPr>
+        <w:pStyle w:val="Paragrafoelenco"/>
+        <w:numPr>
+          <w:ilvl w:val="0"/>
+          <w:numId w:val="1"/>
+        </w:numPr>
+        <w:jc w:val="both"/>
+      </w:pPr>
+      <w:r>
+        <w:t xml:space="preserve">Pistoni: questa è la pagina in cui viene descritto il funzionamento dei pistoni pneumatici </w:t>
       </w:r>
     </w:p>
     <w:p>

</xml_diff>